<commit_message>
Se cambia el formato del proyecto
Se cambia formato del proyecto, se eliminan los módulos innecesarios y se modifica la parte de herramientas del proyecto
</commit_message>
<xml_diff>
--- a/documentation/Apsicol Proyecto.docx
+++ b/documentation/Apsicol Proyecto.docx
@@ -66,6 +66,7 @@
         <w:pStyle w:val="Ttulo"/>
         <w:spacing w:before="0" w:after="0"/>
       </w:pPr>
+      <w:commentRangeStart w:id="0"/>
       <w:r>
         <w:t xml:space="preserve">Sistema de Información Dirigido al sector agropecuario para facilitar las labores del campo </w:t>
       </w:r>
@@ -75,8 +76,24 @@
         <w:pStyle w:val="Ttulo"/>
         <w:spacing w:before="0" w:after="0"/>
       </w:pPr>
-      <w:r>
-        <w:t>Apsi Col</w:t>
+      <w:proofErr w:type="spellStart"/>
+      <w:r>
+        <w:t>Apsi</w:t>
+      </w:r>
+      <w:proofErr w:type="spellEnd"/>
+      <w:r>
+        <w:t xml:space="preserve"> Col</w:t>
+      </w:r>
+      <w:commentRangeEnd w:id="0"/>
+      <w:r>
+        <w:rPr>
+          <w:rStyle w:val="Refdecomentario"/>
+          <w:rFonts w:eastAsia="Arial" w:cs="Arial"/>
+          <w:b w:val="0"/>
+          <w:spacing w:val="0"/>
+          <w:kern w:val="0"/>
+        </w:rPr>
+        <w:commentReference w:id="0"/>
       </w:r>
     </w:p>
     <w:p>
@@ -372,9 +389,9 @@
           <w:szCs w:val="24"/>
         </w:rPr>
         <w:sectPr>
-          <w:headerReference w:type="even" r:id="rId9"/>
-          <w:headerReference w:type="default" r:id="rId10"/>
-          <w:headerReference w:type="first" r:id="rId11"/>
+          <w:headerReference w:type="even" r:id="rId13"/>
+          <w:headerReference w:type="default" r:id="rId14"/>
+          <w:headerReference w:type="first" r:id="rId15"/>
           <w:pgSz w:w="12240" w:h="15840"/>
           <w:pgMar w:top="1440" w:right="1440" w:bottom="1440" w:left="1440" w:header="709" w:footer="709" w:gutter="0"/>
           <w:pgNumType w:start="1"/>
@@ -911,8 +928,8 @@
       <w:pPr>
         <w:pStyle w:val="Ttulo1"/>
       </w:pPr>
-      <w:bookmarkStart w:id="0" w:name="_heading=h.egjxqihrud2g" w:colFirst="0" w:colLast="0"/>
-      <w:bookmarkEnd w:id="0"/>
+      <w:bookmarkStart w:id="1" w:name="_heading=h.egjxqihrud2g" w:colFirst="0" w:colLast="0"/>
+      <w:bookmarkEnd w:id="1"/>
       <w:r>
         <w:br w:type="page"/>
       </w:r>
@@ -934,7 +951,35 @@
           <w:sz w:val="24"/>
           <w:szCs w:val="24"/>
         </w:rPr>
-        <w:t>La presente propuesta de trabajo de grado para optar al título de Ingeniero de Sistemas de la Corporación Universitaria Remington no ha sido aceptada o empleada para el otorgamiento de calificación alguna, ni de título, o grado diferente o adicional al actual. La propuesta es el resultado del trabajo del autor (es), excepto donde se indican las fuentes de información consultadas y debidamente citadas.</w:t>
+        <w:t>La presente propuesta de trabajo de grado para optar al título de Ingeniero de Sistemas de la Corporación Universitaria Remington no ha sido aceptada o empleada para el otorgamiento de calificación alguna, ni de título, o grado diferente o adicional al actual. La propuesta es el resultado del trabajo de</w:t>
+      </w:r>
+      <w:r>
+        <w:rPr>
+          <w:sz w:val="24"/>
+          <w:szCs w:val="24"/>
+        </w:rPr>
+        <w:t xml:space="preserve"> </w:t>
+      </w:r>
+      <w:r>
+        <w:rPr>
+          <w:sz w:val="24"/>
+          <w:szCs w:val="24"/>
+        </w:rPr>
+        <w:t>l</w:t>
+      </w:r>
+      <w:r>
+        <w:rPr>
+          <w:sz w:val="24"/>
+          <w:szCs w:val="24"/>
+        </w:rPr>
+        <w:t>os</w:t>
+      </w:r>
+      <w:r>
+        <w:rPr>
+          <w:sz w:val="24"/>
+          <w:szCs w:val="24"/>
+        </w:rPr>
+        <w:t xml:space="preserve"> autores, excepto donde se indican las fuentes de información consultadas y debidamente citadas.</w:t>
       </w:r>
     </w:p>
     <w:p>
@@ -961,14 +1006,15 @@
         <w:br w:type="page"/>
       </w:r>
     </w:p>
-    <w:bookmarkStart w:id="1" w:name="_heading=h.3rdcrjn" w:colFirst="0" w:colLast="0" w:displacedByCustomXml="next"/>
-    <w:bookmarkEnd w:id="1" w:displacedByCustomXml="next"/>
+    <w:bookmarkStart w:id="2" w:name="_heading=h.3rdcrjn" w:colFirst="0" w:colLast="0" w:displacedByCustomXml="next"/>
+    <w:bookmarkEnd w:id="2" w:displacedByCustomXml="next"/>
     <w:sdt>
       <w:sdtPr>
         <w:tag w:val="goog_rdk_0"/>
         <w:id w:val="-770316922"/>
       </w:sdtPr>
       <w:sdtContent>
+        <w:commentRangeStart w:id="3" w:displacedByCustomXml="prev"/>
         <w:p>
           <w:pPr>
             <w:pStyle w:val="Ttulo1"/>
@@ -986,6 +1032,15 @@
             </w:rPr>
             <w:t>Resumen</w:t>
           </w:r>
+          <w:commentRangeEnd w:id="3"/>
+          <w:r>
+            <w:rPr>
+              <w:rStyle w:val="Refdecomentario"/>
+              <w:rFonts w:ascii="Arial" w:eastAsia="Arial" w:hAnsi="Arial" w:cs="Arial"/>
+              <w:color w:val="auto"/>
+            </w:rPr>
+            <w:commentReference w:id="3"/>
+          </w:r>
         </w:p>
       </w:sdtContent>
     </w:sdt>
@@ -1094,6 +1149,7 @@
           <w:szCs w:val="24"/>
         </w:rPr>
       </w:pPr>
+      <w:commentRangeStart w:id="4"/>
       <w:r>
         <w:rPr>
           <w:color w:val="000000"/>
@@ -1101,6 +1157,13 @@
           <w:szCs w:val="24"/>
         </w:rPr>
         <w:t>Por último, la tercera sección del documento es aquella en la que se definen detalladamente los requisitos que debe satisfacer el sistema.</w:t>
+      </w:r>
+      <w:commentRangeEnd w:id="4"/>
+      <w:r>
+        <w:rPr>
+          <w:rStyle w:val="Refdecomentario"/>
+        </w:rPr>
+        <w:commentReference w:id="4"/>
       </w:r>
     </w:p>
     <w:p>
@@ -1134,13 +1197,23 @@
           <w:rFonts w:ascii="Arial" w:eastAsia="Arial" w:hAnsi="Arial" w:cs="Arial"/>
         </w:rPr>
       </w:pPr>
-      <w:bookmarkStart w:id="2" w:name="_heading=h.30j0zll" w:colFirst="0" w:colLast="0"/>
-      <w:bookmarkEnd w:id="2"/>
+      <w:bookmarkStart w:id="5" w:name="_heading=h.30j0zll" w:colFirst="0" w:colLast="0"/>
+      <w:bookmarkEnd w:id="5"/>
+      <w:commentRangeStart w:id="6"/>
       <w:r>
         <w:rPr>
           <w:rFonts w:ascii="Arial" w:eastAsia="Arial" w:hAnsi="Arial" w:cs="Arial"/>
         </w:rPr>
         <w:t>Palabras clave</w:t>
+      </w:r>
+      <w:commentRangeEnd w:id="6"/>
+      <w:r>
+        <w:rPr>
+          <w:rStyle w:val="Refdecomentario"/>
+          <w:rFonts w:ascii="Arial" w:eastAsia="Arial" w:hAnsi="Arial" w:cs="Arial"/>
+          <w:color w:val="auto"/>
+        </w:rPr>
+        <w:commentReference w:id="6"/>
       </w:r>
     </w:p>
     <w:p>
@@ -1159,8 +1232,8 @@
           <w:szCs w:val="24"/>
         </w:rPr>
       </w:pPr>
-      <w:bookmarkStart w:id="3" w:name="_heading=h.yswlx7pfhb84" w:colFirst="0" w:colLast="0"/>
-      <w:bookmarkEnd w:id="3"/>
+      <w:bookmarkStart w:id="7" w:name="_heading=h.yswlx7pfhb84" w:colFirst="0" w:colLast="0"/>
+      <w:bookmarkEnd w:id="7"/>
       <w:r>
         <w:rPr>
           <w:noProof/>
@@ -1181,7 +1254,7 @@
                     <pic:cNvPicPr preferRelativeResize="0"/>
                   </pic:nvPicPr>
                   <pic:blipFill>
-                    <a:blip r:embed="rId12"/>
+                    <a:blip r:embed="rId16"/>
                     <a:srcRect/>
                     <a:stretch>
                       <a:fillRect/>
@@ -1220,8 +1293,8 @@
           <w:szCs w:val="24"/>
         </w:rPr>
       </w:pPr>
-      <w:bookmarkStart w:id="4" w:name="_heading=h.flwcfvwh4fdr" w:colFirst="0" w:colLast="0"/>
-      <w:bookmarkEnd w:id="4"/>
+      <w:bookmarkStart w:id="8" w:name="_heading=h.flwcfvwh4fdr" w:colFirst="0" w:colLast="0"/>
+      <w:bookmarkEnd w:id="8"/>
       <w:r>
         <w:rPr>
           <w:sz w:val="24"/>
@@ -1260,8 +1333,8 @@
           <w:szCs w:val="24"/>
         </w:rPr>
       </w:pPr>
-      <w:bookmarkStart w:id="5" w:name="_heading=h.26in1rg" w:colFirst="0" w:colLast="0"/>
-      <w:bookmarkEnd w:id="5"/>
+      <w:bookmarkStart w:id="9" w:name="_heading=h.26in1rg" w:colFirst="0" w:colLast="0"/>
+      <w:bookmarkEnd w:id="9"/>
       <w:r>
         <w:rPr>
           <w:rFonts w:ascii="Arial" w:eastAsia="Arial" w:hAnsi="Arial" w:cs="Arial"/>
@@ -2245,8 +2318,8 @@
           <w:szCs w:val="36"/>
         </w:rPr>
       </w:pPr>
-      <w:bookmarkStart w:id="6" w:name="_heading=h.lnxbz9" w:colFirst="0" w:colLast="0"/>
-      <w:bookmarkEnd w:id="6"/>
+      <w:bookmarkStart w:id="10" w:name="_heading=h.lnxbz9" w:colFirst="0" w:colLast="0"/>
+      <w:bookmarkEnd w:id="10"/>
       <w:r>
         <w:rPr>
           <w:rFonts w:ascii="Arial" w:eastAsia="Arial" w:hAnsi="Arial" w:cs="Arial"/>
@@ -2460,7 +2533,29 @@
           <w:sz w:val="24"/>
           <w:szCs w:val="24"/>
         </w:rPr>
-        <w:t>Por lo tanto, con el presente documento, se desea formular y evaluar la viabilidad de un proyecto de nivel tecnológico para el sistema de información APSI</w:t>
+        <w:t xml:space="preserve">Por lo tanto, con el presente documento, </w:t>
+      </w:r>
+      <w:commentRangeStart w:id="11"/>
+      <w:r>
+        <w:rPr>
+          <w:sz w:val="24"/>
+          <w:szCs w:val="24"/>
+        </w:rPr>
+        <w:t xml:space="preserve">se desea formular y evaluar la viabilidad de un proyecto </w:t>
+      </w:r>
+      <w:commentRangeEnd w:id="11"/>
+      <w:r>
+        <w:rPr>
+          <w:rStyle w:val="Refdecomentario"/>
+        </w:rPr>
+        <w:commentReference w:id="11"/>
+      </w:r>
+      <w:r>
+        <w:rPr>
+          <w:sz w:val="24"/>
+          <w:szCs w:val="24"/>
+        </w:rPr>
+        <w:t>de nivel tecnológico para el sistema de información APSI</w:t>
       </w:r>
       <w:r>
         <w:rPr>
@@ -2505,8 +2600,8 @@
           <w:szCs w:val="36"/>
         </w:rPr>
       </w:pPr>
-      <w:bookmarkStart w:id="7" w:name="_heading=h.35nkun2" w:colFirst="0" w:colLast="0"/>
-      <w:bookmarkEnd w:id="7"/>
+      <w:bookmarkStart w:id="12" w:name="_heading=h.35nkun2" w:colFirst="0" w:colLast="0"/>
+      <w:bookmarkEnd w:id="12"/>
       <w:r>
         <w:rPr>
           <w:rFonts w:ascii="Arial" w:eastAsia="Arial" w:hAnsi="Arial" w:cs="Arial"/>
@@ -2730,8 +2825,8 @@
           <w:rFonts w:ascii="Arial" w:eastAsia="Arial" w:hAnsi="Arial" w:cs="Arial"/>
         </w:rPr>
       </w:pPr>
-      <w:bookmarkStart w:id="8" w:name="_heading=h.65ldvk5tper7" w:colFirst="0" w:colLast="0"/>
-      <w:bookmarkEnd w:id="8"/>
+      <w:bookmarkStart w:id="13" w:name="_heading=h.65ldvk5tper7" w:colFirst="0" w:colLast="0"/>
+      <w:bookmarkEnd w:id="13"/>
       <w:r>
         <w:rPr>
           <w:rFonts w:ascii="Arial" w:eastAsia="Arial" w:hAnsi="Arial" w:cs="Arial"/>
@@ -2861,7 +2956,7 @@
                     <pic:cNvPicPr preferRelativeResize="0"/>
                   </pic:nvPicPr>
                   <pic:blipFill>
-                    <a:blip r:embed="rId13"/>
+                    <a:blip r:embed="rId17"/>
                     <a:srcRect/>
                     <a:stretch>
                       <a:fillRect/>
@@ -2900,7 +2995,7 @@
         </w:rPr>
         <w:t xml:space="preserve">Imagen recuperada de: INFOAGRO - Costa Rica </w:t>
       </w:r>
-      <w:hyperlink r:id="rId14">
+      <w:hyperlink r:id="rId18">
         <w:r>
           <w:rPr>
             <w:color w:val="1155CC"/>
@@ -2949,7 +3044,7 @@
                     <pic:cNvPicPr preferRelativeResize="0"/>
                   </pic:nvPicPr>
                   <pic:blipFill>
-                    <a:blip r:embed="rId15"/>
+                    <a:blip r:embed="rId19"/>
                     <a:srcRect/>
                     <a:stretch>
                       <a:fillRect/>
@@ -3010,7 +3105,7 @@
                     <pic:cNvPicPr preferRelativeResize="0"/>
                   </pic:nvPicPr>
                   <pic:blipFill>
-                    <a:blip r:embed="rId16"/>
+                    <a:blip r:embed="rId20"/>
                     <a:srcRect/>
                     <a:stretch>
                       <a:fillRect/>
@@ -3052,8 +3147,8 @@
           <w:rFonts w:ascii="Arial" w:eastAsia="Arial" w:hAnsi="Arial" w:cs="Arial"/>
         </w:rPr>
       </w:pPr>
-      <w:bookmarkStart w:id="9" w:name="_heading=h.sohbzwwg082e" w:colFirst="0" w:colLast="0"/>
-      <w:bookmarkEnd w:id="9"/>
+      <w:bookmarkStart w:id="14" w:name="_heading=h.sohbzwwg082e" w:colFirst="0" w:colLast="0"/>
+      <w:bookmarkEnd w:id="14"/>
       <w:r>
         <w:rPr>
           <w:rFonts w:ascii="Arial" w:eastAsia="Arial" w:hAnsi="Arial" w:cs="Arial"/>
@@ -3100,7 +3195,7 @@
                     <pic:cNvPicPr preferRelativeResize="0"/>
                   </pic:nvPicPr>
                   <pic:blipFill>
-                    <a:blip r:embed="rId17"/>
+                    <a:blip r:embed="rId21"/>
                     <a:srcRect/>
                     <a:stretch>
                       <a:fillRect/>
@@ -3131,37 +3226,6 @@
     <w:p>
       <w:pPr>
         <w:shd w:val="clear" w:color="auto" w:fill="FFFFFF"/>
-        <w:spacing w:after="0" w:line="480" w:lineRule="auto"/>
-        <w:rPr>
-          <w:sz w:val="24"/>
-          <w:szCs w:val="24"/>
-        </w:rPr>
-      </w:pPr>
-    </w:p>
-    <w:p>
-      <w:pPr>
-        <w:shd w:val="clear" w:color="auto" w:fill="FFFFFF"/>
-        <w:spacing w:after="0" w:line="240" w:lineRule="auto"/>
-        <w:rPr>
-          <w:i/>
-          <w:sz w:val="24"/>
-          <w:szCs w:val="24"/>
-        </w:rPr>
-      </w:pPr>
-    </w:p>
-    <w:p>
-      <w:pPr>
-        <w:shd w:val="clear" w:color="auto" w:fill="FFFFFF"/>
-        <w:spacing w:after="0" w:line="240" w:lineRule="auto"/>
-        <w:rPr>
-          <w:sz w:val="24"/>
-          <w:szCs w:val="24"/>
-        </w:rPr>
-      </w:pPr>
-    </w:p>
-    <w:p>
-      <w:pPr>
-        <w:shd w:val="clear" w:color="auto" w:fill="FFFFFF"/>
         <w:spacing w:after="0" w:line="240" w:lineRule="auto"/>
         <w:rPr>
           <w:sz w:val="24"/>
@@ -3178,8 +3242,8 @@
           <w:rFonts w:ascii="Arial" w:eastAsia="Arial" w:hAnsi="Arial" w:cs="Arial"/>
         </w:rPr>
       </w:pPr>
-      <w:bookmarkStart w:id="10" w:name="_heading=h.h3mqfraogokh" w:colFirst="0" w:colLast="0"/>
-      <w:bookmarkEnd w:id="10"/>
+      <w:bookmarkStart w:id="15" w:name="_heading=h.h3mqfraogokh" w:colFirst="0" w:colLast="0"/>
+      <w:bookmarkEnd w:id="15"/>
       <w:r>
         <w:rPr>
           <w:rFonts w:ascii="Arial" w:eastAsia="Arial" w:hAnsi="Arial" w:cs="Arial"/>
@@ -3288,7 +3352,6 @@
         <w:spacing w:after="0"/>
       </w:pPr>
       <w:r>
-        <w:lastRenderedPageBreak/>
         <w:t>Comité ejecutivo.</w:t>
       </w:r>
     </w:p>
@@ -3312,6 +3375,7 @@
         </w:numPr>
       </w:pPr>
       <w:r>
+        <w:lastRenderedPageBreak/>
         <w:t xml:space="preserve">Coordinación de </w:t>
       </w:r>
       <w:r>
@@ -3424,7 +3488,7 @@
                     <pic:cNvPicPr preferRelativeResize="0"/>
                   </pic:nvPicPr>
                   <pic:blipFill>
-                    <a:blip r:embed="rId18"/>
+                    <a:blip r:embed="rId22"/>
                     <a:srcRect/>
                     <a:stretch>
                       <a:fillRect/>
@@ -3487,7 +3551,7 @@
                     <pic:cNvPicPr preferRelativeResize="0"/>
                   </pic:nvPicPr>
                   <pic:blipFill>
-                    <a:blip r:embed="rId19"/>
+                    <a:blip r:embed="rId23"/>
                     <a:srcRect/>
                     <a:stretch>
                       <a:fillRect/>
@@ -3539,7 +3603,7 @@
                     <pic:cNvPicPr preferRelativeResize="0"/>
                   </pic:nvPicPr>
                   <pic:blipFill>
-                    <a:blip r:embed="rId20"/>
+                    <a:blip r:embed="rId24"/>
                     <a:srcRect/>
                     <a:stretch>
                       <a:fillRect/>
@@ -4298,8 +4362,8 @@
           <w:rFonts w:ascii="Arial" w:eastAsia="Arial" w:hAnsi="Arial" w:cs="Arial"/>
         </w:rPr>
       </w:pPr>
-      <w:bookmarkStart w:id="11" w:name="_heading=h.wgmg9upoquhu" w:colFirst="0" w:colLast="0"/>
-      <w:bookmarkEnd w:id="11"/>
+      <w:bookmarkStart w:id="16" w:name="_heading=h.wgmg9upoquhu" w:colFirst="0" w:colLast="0"/>
+      <w:bookmarkEnd w:id="16"/>
       <w:r>
         <w:rPr>
           <w:rFonts w:ascii="Arial" w:eastAsia="Arial" w:hAnsi="Arial" w:cs="Arial"/>
@@ -4441,7 +4505,7 @@
                     <pic:cNvPicPr preferRelativeResize="0"/>
                   </pic:nvPicPr>
                   <pic:blipFill>
-                    <a:blip r:embed="rId21"/>
+                    <a:blip r:embed="rId25"/>
                     <a:srcRect/>
                     <a:stretch>
                       <a:fillRect/>
@@ -4472,8 +4536,8 @@
           <w:rFonts w:ascii="Arial" w:eastAsia="Arial" w:hAnsi="Arial" w:cs="Arial"/>
         </w:rPr>
       </w:pPr>
-      <w:bookmarkStart w:id="12" w:name="_heading=h.7r88bxev6wjg" w:colFirst="0" w:colLast="0"/>
-      <w:bookmarkEnd w:id="12"/>
+      <w:bookmarkStart w:id="17" w:name="_heading=h.7r88bxev6wjg" w:colFirst="0" w:colLast="0"/>
+      <w:bookmarkEnd w:id="17"/>
       <w:r>
         <w:rPr>
           <w:rFonts w:ascii="Arial" w:eastAsia="Arial" w:hAnsi="Arial" w:cs="Arial"/>
@@ -4482,8 +4546,8 @@
       </w:r>
     </w:p>
     <w:p>
-      <w:bookmarkStart w:id="13" w:name="_heading=h.pmb5t2dzg25o" w:colFirst="0" w:colLast="0"/>
-      <w:bookmarkEnd w:id="13"/>
+      <w:bookmarkStart w:id="18" w:name="_heading=h.pmb5t2dzg25o" w:colFirst="0" w:colLast="0"/>
+      <w:bookmarkEnd w:id="18"/>
       <w:r>
         <w:t xml:space="preserve">Es </w:t>
       </w:r>
@@ -4533,7 +4597,7 @@
                     <pic:cNvPicPr preferRelativeResize="0"/>
                   </pic:nvPicPr>
                   <pic:blipFill>
-                    <a:blip r:embed="rId22"/>
+                    <a:blip r:embed="rId26"/>
                     <a:srcRect/>
                     <a:stretch>
                       <a:fillRect/>
@@ -4584,7 +4648,7 @@
                     <pic:cNvPicPr preferRelativeResize="0"/>
                   </pic:nvPicPr>
                   <pic:blipFill>
-                    <a:blip r:embed="rId23"/>
+                    <a:blip r:embed="rId27"/>
                     <a:srcRect/>
                     <a:stretch>
                       <a:fillRect/>
@@ -4622,7 +4686,7 @@
       <w:r>
         <w:t xml:space="preserve">Sistema de gestión total para el Agro – </w:t>
       </w:r>
-      <w:hyperlink r:id="rId24">
+      <w:hyperlink r:id="rId28">
         <w:r>
           <w:rPr>
             <w:color w:val="0563C1"/>
@@ -4654,7 +4718,7 @@
                     <pic:cNvPicPr preferRelativeResize="0"/>
                   </pic:nvPicPr>
                   <pic:blipFill>
-                    <a:blip r:embed="rId25"/>
+                    <a:blip r:embed="rId29"/>
                     <a:srcRect/>
                     <a:stretch>
                       <a:fillRect/>
@@ -4697,7 +4761,7 @@
         <w:spacing w:line="480" w:lineRule="auto"/>
       </w:pPr>
       <w:r>
-        <w:t xml:space="preserve">AgroWin se compone de una serie de herramientas o módulos los cuales se encargan de gestionar los requerimientos del cliente (Agricultor): </w:t>
+        <w:t>AgroWin se compone de una serie de herramientas o módulos los cuales se encargan de gestionar los requerimientos del cliente (Agricultor):</w:t>
       </w:r>
     </w:p>
     <w:p>
@@ -6785,8 +6849,8 @@
           <w:szCs w:val="36"/>
         </w:rPr>
       </w:pPr>
-      <w:bookmarkStart w:id="14" w:name="_heading=h.1ksv4uv" w:colFirst="0" w:colLast="0"/>
-      <w:bookmarkEnd w:id="14"/>
+      <w:bookmarkStart w:id="19" w:name="_heading=h.1ksv4uv" w:colFirst="0" w:colLast="0"/>
+      <w:bookmarkEnd w:id="19"/>
       <w:r>
         <w:rPr>
           <w:rFonts w:ascii="Arial" w:eastAsia="Arial" w:hAnsi="Arial" w:cs="Arial"/>
@@ -6891,7 +6955,31 @@
           <w:sz w:val="24"/>
           <w:szCs w:val="24"/>
         </w:rPr>
-        <w:t>¿Resulta viable la implementación de un sistema de información dirigido al sector agropecuario en Colombia?</w:t>
+        <w:t>¿</w:t>
+      </w:r>
+      <w:commentRangeStart w:id="20"/>
+      <w:r>
+        <w:rPr>
+          <w:i/>
+          <w:sz w:val="24"/>
+          <w:szCs w:val="24"/>
+        </w:rPr>
+        <w:t>Resulta viable la implementación de un sistema de información dirigido al sector agropecuario en Colombia</w:t>
+      </w:r>
+      <w:commentRangeEnd w:id="20"/>
+      <w:r>
+        <w:rPr>
+          <w:rStyle w:val="Refdecomentario"/>
+        </w:rPr>
+        <w:commentReference w:id="20"/>
+      </w:r>
+      <w:r>
+        <w:rPr>
+          <w:i/>
+          <w:sz w:val="24"/>
+          <w:szCs w:val="24"/>
+        </w:rPr>
+        <w:t>?</w:t>
       </w:r>
     </w:p>
     <w:p>
@@ -6921,8 +7009,8 @@
           <w:szCs w:val="36"/>
         </w:rPr>
       </w:pPr>
-      <w:bookmarkStart w:id="15" w:name="_heading=h.44sinio" w:colFirst="0" w:colLast="0"/>
-      <w:bookmarkEnd w:id="15"/>
+      <w:bookmarkStart w:id="21" w:name="_heading=h.44sinio" w:colFirst="0" w:colLast="0"/>
+      <w:bookmarkEnd w:id="21"/>
       <w:r>
         <w:br w:type="page"/>
       </w:r>
@@ -6943,8 +7031,8 @@
           <w:szCs w:val="36"/>
         </w:rPr>
       </w:pPr>
-      <w:bookmarkStart w:id="16" w:name="_heading=h.47dtq4w8o60x" w:colFirst="0" w:colLast="0"/>
-      <w:bookmarkEnd w:id="16"/>
+      <w:bookmarkStart w:id="22" w:name="_heading=h.47dtq4w8o60x" w:colFirst="0" w:colLast="0"/>
+      <w:bookmarkEnd w:id="22"/>
       <w:r>
         <w:rPr>
           <w:rFonts w:ascii="Arial" w:eastAsia="Arial" w:hAnsi="Arial" w:cs="Arial"/>
@@ -6967,8 +7055,8 @@
         <w:spacing w:line="480" w:lineRule="auto"/>
         <w:ind w:left="0" w:firstLine="0"/>
       </w:pPr>
-      <w:bookmarkStart w:id="17" w:name="_heading=h.2jxsxqh" w:colFirst="0" w:colLast="0"/>
-      <w:bookmarkEnd w:id="17"/>
+      <w:bookmarkStart w:id="23" w:name="_heading=h.2jxsxqh" w:colFirst="0" w:colLast="0"/>
+      <w:bookmarkEnd w:id="23"/>
       <w:r>
         <w:rPr>
           <w:rFonts w:ascii="Arial" w:eastAsia="Arial" w:hAnsi="Arial" w:cs="Arial"/>
@@ -6989,6 +7077,7 @@
           <w:szCs w:val="24"/>
         </w:rPr>
       </w:pPr>
+      <w:commentRangeStart w:id="24"/>
       <w:r>
         <w:rPr>
           <w:sz w:val="24"/>
@@ -7037,6 +7126,13 @@
           <w:szCs w:val="24"/>
         </w:rPr>
         <w:t xml:space="preserve"> mejorar la toma de decisiones informadas y eficaces por parte de los diferentes actores del sector, incluyendo agricultores, comerciantes, técnicos agrícolas y entidades gubernamentales.</w:t>
+      </w:r>
+      <w:commentRangeEnd w:id="24"/>
+      <w:r>
+        <w:rPr>
+          <w:rStyle w:val="Refdecomentario"/>
+        </w:rPr>
+        <w:commentReference w:id="24"/>
       </w:r>
     </w:p>
     <w:p>
@@ -7192,8 +7288,8 @@
           <w:szCs w:val="36"/>
         </w:rPr>
       </w:pPr>
-      <w:bookmarkStart w:id="18" w:name="_heading=h.3j2qqm3" w:colFirst="0" w:colLast="0"/>
-      <w:bookmarkEnd w:id="18"/>
+      <w:bookmarkStart w:id="25" w:name="_heading=h.3j2qqm3" w:colFirst="0" w:colLast="0"/>
+      <w:bookmarkEnd w:id="25"/>
       <w:r>
         <w:rPr>
           <w:rFonts w:ascii="Arial" w:eastAsia="Arial" w:hAnsi="Arial" w:cs="Arial"/>
@@ -7294,6 +7390,7 @@
           <w:szCs w:val="24"/>
         </w:rPr>
       </w:pPr>
+      <w:commentRangeStart w:id="26"/>
       <w:r>
         <w:rPr>
           <w:b/>
@@ -7309,6 +7406,13 @@
           <w:szCs w:val="24"/>
         </w:rPr>
         <w:t>Desarrollo de software.</w:t>
+      </w:r>
+      <w:commentRangeEnd w:id="26"/>
+      <w:r>
+        <w:rPr>
+          <w:rStyle w:val="Refdecomentario"/>
+        </w:rPr>
+        <w:commentReference w:id="26"/>
       </w:r>
     </w:p>
     <w:p>
@@ -7332,6 +7436,7 @@
           <w:szCs w:val="24"/>
         </w:rPr>
       </w:pPr>
+      <w:commentRangeStart w:id="27"/>
       <w:r>
         <w:rPr>
           <w:b/>
@@ -7347,7 +7452,22 @@
           <w:sz w:val="24"/>
           <w:szCs w:val="24"/>
         </w:rPr>
-        <w:t xml:space="preserve"> El presente proyecto </w:t>
+        <w:t xml:space="preserve"> </w:t>
+      </w:r>
+      <w:commentRangeEnd w:id="27"/>
+      <w:r>
+        <w:rPr>
+          <w:rStyle w:val="Refdecomentario"/>
+        </w:rPr>
+        <w:commentReference w:id="27"/>
+      </w:r>
+      <w:r>
+        <w:rPr>
+          <w:color w:val="000000"/>
+          <w:sz w:val="24"/>
+          <w:szCs w:val="24"/>
+        </w:rPr>
+        <w:t xml:space="preserve">El presente proyecto </w:t>
       </w:r>
       <w:r>
         <w:rPr>
@@ -8108,7 +8228,29 @@
           <w:sz w:val="24"/>
           <w:szCs w:val="24"/>
         </w:rPr>
-        <w:t xml:space="preserve"> Para el presente proyecto se utilizará una metodología ágil, la cual es conocida por ser una metodología dinámica que trabaja por SPRINTS “Iteraciones de 1 a 4 semanas” en las cuales se priorizan las tareas más importantes y se define el tiempo de entrega de los requerimientos priorizados.</w:t>
+        <w:t xml:space="preserve"> Para el presente proyecto se utilizará un</w:t>
+      </w:r>
+      <w:commentRangeStart w:id="28"/>
+      <w:r>
+        <w:rPr>
+          <w:sz w:val="24"/>
+          <w:szCs w:val="24"/>
+        </w:rPr>
+        <w:t xml:space="preserve">a metodología ágil, </w:t>
+      </w:r>
+      <w:commentRangeEnd w:id="28"/>
+      <w:r>
+        <w:rPr>
+          <w:rStyle w:val="Refdecomentario"/>
+        </w:rPr>
+        <w:commentReference w:id="28"/>
+      </w:r>
+      <w:r>
+        <w:rPr>
+          <w:sz w:val="24"/>
+          <w:szCs w:val="24"/>
+        </w:rPr>
+        <w:t>la cual es conocida por ser una metodología dinámica que trabaja por SPRINTS “Iteraciones de 1 a 4 semanas” en las cuales se priorizan las tareas más importantes y se define el tiempo de entrega de los requerimientos priorizados.</w:t>
       </w:r>
     </w:p>
     <w:p>
@@ -8148,7 +8290,7 @@
                     <pic:cNvPicPr preferRelativeResize="0"/>
                   </pic:nvPicPr>
                   <pic:blipFill>
-                    <a:blip r:embed="rId26"/>
+                    <a:blip r:embed="rId30"/>
                     <a:srcRect/>
                     <a:stretch>
                       <a:fillRect/>
@@ -8382,8 +8524,8 @@
           <w:rFonts w:ascii="Arial" w:eastAsia="Arial" w:hAnsi="Arial" w:cs="Arial"/>
         </w:rPr>
       </w:pPr>
-      <w:bookmarkStart w:id="19" w:name="_heading=h.b8r74uvuji8k" w:colFirst="0" w:colLast="0"/>
-      <w:bookmarkEnd w:id="19"/>
+      <w:bookmarkStart w:id="29" w:name="_heading=h.b8r74uvuji8k" w:colFirst="0" w:colLast="0"/>
+      <w:bookmarkEnd w:id="29"/>
       <w:r>
         <w:br w:type="page"/>
       </w:r>
@@ -8403,8 +8545,8 @@
           <w:rFonts w:ascii="Arial" w:eastAsia="Arial" w:hAnsi="Arial" w:cs="Arial"/>
         </w:rPr>
       </w:pPr>
-      <w:bookmarkStart w:id="20" w:name="_heading=h.glnskho6ncc6" w:colFirst="0" w:colLast="0"/>
-      <w:bookmarkEnd w:id="20"/>
+      <w:bookmarkStart w:id="30" w:name="_heading=h.glnskho6ncc6" w:colFirst="0" w:colLast="0"/>
+      <w:bookmarkEnd w:id="30"/>
       <w:r>
         <w:rPr>
           <w:rFonts w:ascii="Arial" w:eastAsia="Arial" w:hAnsi="Arial" w:cs="Arial"/>
@@ -8724,8 +8866,8 @@
           <w:rFonts w:ascii="Arial" w:eastAsia="Arial" w:hAnsi="Arial" w:cs="Arial"/>
         </w:rPr>
       </w:pPr>
-      <w:bookmarkStart w:id="21" w:name="_heading=h.kf0pxuyblem7" w:colFirst="0" w:colLast="0"/>
-      <w:bookmarkEnd w:id="21"/>
+      <w:bookmarkStart w:id="31" w:name="_heading=h.kf0pxuyblem7" w:colFirst="0" w:colLast="0"/>
+      <w:bookmarkEnd w:id="31"/>
       <w:r>
         <w:rPr>
           <w:rFonts w:ascii="Arial" w:eastAsia="Arial" w:hAnsi="Arial" w:cs="Arial"/>
@@ -8769,7 +8911,7 @@
                     <pic:cNvPicPr preferRelativeResize="0"/>
                   </pic:nvPicPr>
                   <pic:blipFill>
-                    <a:blip r:embed="rId27"/>
+                    <a:blip r:embed="rId31"/>
                     <a:srcRect/>
                     <a:stretch>
                       <a:fillRect/>
@@ -8816,7 +8958,7 @@
                     <pic:cNvPicPr preferRelativeResize="0"/>
                   </pic:nvPicPr>
                   <pic:blipFill>
-                    <a:blip r:embed="rId28"/>
+                    <a:blip r:embed="rId32"/>
                     <a:srcRect/>
                     <a:stretch>
                       <a:fillRect/>
@@ -8858,7 +9000,7 @@
                     <pic:cNvPicPr preferRelativeResize="0"/>
                   </pic:nvPicPr>
                   <pic:blipFill>
-                    <a:blip r:embed="rId29"/>
+                    <a:blip r:embed="rId33"/>
                     <a:srcRect/>
                     <a:stretch>
                       <a:fillRect/>
@@ -8900,7 +9042,7 @@
                     <pic:cNvPicPr preferRelativeResize="0"/>
                   </pic:nvPicPr>
                   <pic:blipFill>
-                    <a:blip r:embed="rId30"/>
+                    <a:blip r:embed="rId34"/>
                     <a:srcRect/>
                     <a:stretch>
                       <a:fillRect/>
@@ -8950,7 +9092,7 @@
                     <pic:cNvPicPr preferRelativeResize="0"/>
                   </pic:nvPicPr>
                   <pic:blipFill>
-                    <a:blip r:embed="rId31"/>
+                    <a:blip r:embed="rId35"/>
                     <a:srcRect/>
                     <a:stretch>
                       <a:fillRect/>
@@ -8995,7 +9137,7 @@
                     <pic:cNvPicPr preferRelativeResize="0"/>
                   </pic:nvPicPr>
                   <pic:blipFill>
-                    <a:blip r:embed="rId32"/>
+                    <a:blip r:embed="rId36"/>
                     <a:srcRect/>
                     <a:stretch>
                       <a:fillRect/>
@@ -9038,7 +9180,7 @@
                     <pic:cNvPicPr preferRelativeResize="0"/>
                   </pic:nvPicPr>
                   <pic:blipFill>
-                    <a:blip r:embed="rId33"/>
+                    <a:blip r:embed="rId37"/>
                     <a:srcRect/>
                     <a:stretch>
                       <a:fillRect/>
@@ -9062,76 +9204,57 @@
       </w:r>
     </w:p>
     <w:p/>
+    <w:p>
+      <w:pPr>
+        <w:pStyle w:val="Ttulo2"/>
+      </w:pPr>
+      <w:bookmarkStart w:id="32" w:name="_heading=h.uj3z0mq0zxii" w:colFirst="0" w:colLast="0"/>
+      <w:bookmarkEnd w:id="32"/>
+      <w:r>
+        <w:t>Desarrollo</w:t>
+      </w:r>
+    </w:p>
+    <w:p>
+      <w:bookmarkStart w:id="33" w:name="_heading=h.o6kcxhw7mltx" w:colFirst="0" w:colLast="0"/>
+      <w:bookmarkEnd w:id="33"/>
+      <w:r>
+        <w:t xml:space="preserve">Conocidas las necesidades y requerimientos de los usuarios, se procedió a realizar el diseño del sistema de información, se diseñaron los procedimientos para el procesamiento de datos, asegurando que sean los correctos, asimismo se diseñó un modelo para consumir API 's con información relevante para los agricultores. Se diseñó una mesa de ayuda dentro del sistema de información donde los agricultores pueden realizar inquietudes, y al otro </w:t>
+      </w:r>
+      <w:r>
+        <w:t>lado, expertos</w:t>
+      </w:r>
+      <w:r>
+        <w:t xml:space="preserve"> en agricultura pueden </w:t>
+      </w:r>
+      <w:r>
+        <w:t>darles</w:t>
+      </w:r>
+      <w:r>
+        <w:t xml:space="preserve"> trámite a dichas solicitudes. Por medio del módulo que se implementó para la gestión de los suministros por parte de los proveedores, los agricultores podrán realizar pedidos y tener control sobre los productos o servicios que adquieren.</w:t>
+      </w:r>
+    </w:p>
+    <w:p>
+      <w:bookmarkStart w:id="34" w:name="_heading=h.x3nlcxja1qj" w:colFirst="0" w:colLast="0"/>
+      <w:bookmarkEnd w:id="34"/>
+      <w:r>
+        <w:t>Por medio de pruebas unitarias y de integración se garantiza que cada módulo del software funciona como se espera, y que dichos módulos y servicios funcionan adecuadamente en conjunto.</w:t>
+      </w:r>
+    </w:p>
+    <w:p>
+      <w:bookmarkStart w:id="35" w:name="_heading=h.3qss3gni344b" w:colFirst="0" w:colLast="0"/>
+      <w:bookmarkEnd w:id="35"/>
+      <w:r>
+        <w:t xml:space="preserve">Se utilizó la metodología Agile para gestionar las etapas del proyecto, involucrando constantemente la participación del grupo de agricultores escogidos, los proveedores de </w:t>
+      </w:r>
+      <w:r>
+        <w:lastRenderedPageBreak/>
+        <w:t>suministros, los desarrolladores, el jefe de proyecto y los expertos en agricultura, comprendiendo así las expectativas de los usuarios con el equipo encargado del proyecto.</w:t>
+      </w:r>
+    </w:p>
     <w:p/>
-    <w:p/>
-    <w:p>
-      <w:pPr>
-        <w:spacing w:after="160" w:line="259" w:lineRule="auto"/>
-        <w:rPr>
-          <w:b/>
-          <w:sz w:val="36"/>
-          <w:szCs w:val="36"/>
-        </w:rPr>
-      </w:pPr>
-    </w:p>
-    <w:p>
-      <w:pPr>
-        <w:spacing w:after="160" w:line="259" w:lineRule="auto"/>
-        <w:rPr>
-          <w:b/>
-          <w:sz w:val="36"/>
-          <w:szCs w:val="36"/>
-        </w:rPr>
-      </w:pPr>
-    </w:p>
-    <w:p>
-      <w:pPr>
-        <w:pStyle w:val="Ttulo2"/>
-      </w:pPr>
-      <w:bookmarkStart w:id="22" w:name="_heading=h.uj3z0mq0zxii" w:colFirst="0" w:colLast="0"/>
-      <w:bookmarkEnd w:id="22"/>
-      <w:r>
-        <w:t>Desarrollo</w:t>
-      </w:r>
-    </w:p>
-    <w:p>
-      <w:bookmarkStart w:id="23" w:name="_heading=h.o6kcxhw7mltx" w:colFirst="0" w:colLast="0"/>
-      <w:bookmarkEnd w:id="23"/>
-      <w:r>
-        <w:t xml:space="preserve">Conocidas las necesidades y requerimientos de los usuarios, se procedió a realizar el diseño del sistema de información, se diseñaron los procedimientos para el procesamiento de datos, asegurando que sean los correctos, asimismo se diseñó un modelo para consumir API 's con información relevante para los agricultores. Se diseñó una mesa de ayuda dentro del sistema de información donde los agricultores pueden realizar inquietudes, y al otro </w:t>
-      </w:r>
-      <w:r>
-        <w:t>lado, expertos</w:t>
-      </w:r>
-      <w:r>
-        <w:t xml:space="preserve"> en agricultura pueden </w:t>
-      </w:r>
-      <w:r>
-        <w:t>darles</w:t>
-      </w:r>
-      <w:r>
-        <w:t xml:space="preserve"> trámite a dichas solicitudes. Por medio del módulo que se implementó para la gestión de los suministros por parte de los proveedores, los agricultores podrán realizar pedidos y tener control sobre los productos o servicios que adquieren.</w:t>
-      </w:r>
-    </w:p>
-    <w:p>
-      <w:bookmarkStart w:id="24" w:name="_heading=h.x3nlcxja1qj" w:colFirst="0" w:colLast="0"/>
-      <w:bookmarkEnd w:id="24"/>
-      <w:r>
-        <w:lastRenderedPageBreak/>
-        <w:t>Por medio de pruebas unitarias y de integración se garantiza que cada módulo del software funciona como se espera, y que dichos módulos y servicios funcionan adecuadamente en conjunto.</w:t>
-      </w:r>
-    </w:p>
-    <w:p>
-      <w:bookmarkStart w:id="25" w:name="_heading=h.3qss3gni344b" w:colFirst="0" w:colLast="0"/>
-      <w:bookmarkEnd w:id="25"/>
-      <w:r>
-        <w:t>Se utilizó la metodología Agile para gestionar las etapas del proyecto, involucrando constantemente la participación del grupo de agricultores escogidos, los proveedores de suministros, los desarrolladores, el jefe de proyecto y los expertos en agricultura, comprendiendo así las expectativas de los usuarios con el equipo encargado del proyecto.</w:t>
-      </w:r>
-    </w:p>
-    <w:p/>
-    <w:p>
-      <w:bookmarkStart w:id="26" w:name="_heading=h.7p1bq3vimxk1" w:colFirst="0" w:colLast="0"/>
-      <w:bookmarkEnd w:id="26"/>
+    <w:p>
+      <w:bookmarkStart w:id="36" w:name="_heading=h.7p1bq3vimxk1" w:colFirst="0" w:colLast="0"/>
+      <w:bookmarkEnd w:id="36"/>
     </w:p>
     <w:p/>
     <w:p>
@@ -9142,8 +9265,8 @@
           <w:rFonts w:ascii="Arial" w:eastAsia="Arial" w:hAnsi="Arial" w:cs="Arial"/>
         </w:rPr>
       </w:pPr>
-      <w:bookmarkStart w:id="27" w:name="_heading=h.in6xksoksv1j" w:colFirst="0" w:colLast="0"/>
-      <w:bookmarkEnd w:id="27"/>
+      <w:bookmarkStart w:id="37" w:name="_heading=h.in6xksoksv1j" w:colFirst="0" w:colLast="0"/>
+      <w:bookmarkEnd w:id="37"/>
       <w:r>
         <w:rPr>
           <w:rFonts w:ascii="Arial" w:eastAsia="Arial" w:hAnsi="Arial" w:cs="Arial"/>
@@ -9303,7 +9426,6 @@
         <w:spacing w:after="160" w:line="259" w:lineRule="auto"/>
       </w:pPr>
       <w:r>
-        <w:lastRenderedPageBreak/>
         <w:t>Durante la marcha se nutrirá la fuente de conocimiento del capital humano para agilizar y estandarizar el proceso de trabajo y se implementarán o actualizarán las metodologías dependiendo de las métricas, todo esto con el fin de obtener mejores tiempos de respuesta y calidad sin incurrir en pérdida innecesaria de recursos por reprocesos.</w:t>
       </w:r>
     </w:p>
@@ -9339,8 +9461,8 @@
           <w:rFonts w:ascii="Arial" w:eastAsia="Arial" w:hAnsi="Arial" w:cs="Arial"/>
         </w:rPr>
       </w:pPr>
-      <w:bookmarkStart w:id="28" w:name="_heading=h.vrdtdbo2ahhj" w:colFirst="0" w:colLast="0"/>
-      <w:bookmarkEnd w:id="28"/>
+      <w:bookmarkStart w:id="38" w:name="_heading=h.vrdtdbo2ahhj" w:colFirst="0" w:colLast="0"/>
+      <w:bookmarkEnd w:id="38"/>
       <w:r>
         <w:rPr>
           <w:rFonts w:ascii="Arial" w:eastAsia="Arial" w:hAnsi="Arial" w:cs="Arial"/>
@@ -9361,8 +9483,8 @@
           <w:szCs w:val="24"/>
         </w:rPr>
       </w:pPr>
-      <w:bookmarkStart w:id="29" w:name="_heading=h.j0ze3w654p4q" w:colFirst="0" w:colLast="0"/>
-      <w:bookmarkEnd w:id="29"/>
+      <w:bookmarkStart w:id="39" w:name="_heading=h.j0ze3w654p4q" w:colFirst="0" w:colLast="0"/>
+      <w:bookmarkEnd w:id="39"/>
       <w:r>
         <w:rPr>
           <w:rFonts w:ascii="Arial" w:eastAsia="Arial" w:hAnsi="Arial" w:cs="Arial"/>
@@ -9386,8 +9508,8 @@
           <w:szCs w:val="24"/>
         </w:rPr>
       </w:pPr>
-      <w:bookmarkStart w:id="30" w:name="_heading=h.eifbtf8fnx6l" w:colFirst="0" w:colLast="0"/>
-      <w:bookmarkEnd w:id="30"/>
+      <w:bookmarkStart w:id="40" w:name="_heading=h.eifbtf8fnx6l" w:colFirst="0" w:colLast="0"/>
+      <w:bookmarkEnd w:id="40"/>
       <w:r>
         <w:rPr>
           <w:rFonts w:ascii="Arial" w:eastAsia="Arial" w:hAnsi="Arial" w:cs="Arial"/>
@@ -9431,8 +9553,8 @@
           <w:szCs w:val="24"/>
         </w:rPr>
       </w:pPr>
-      <w:bookmarkStart w:id="31" w:name="_heading=h.l2o64q4w122v" w:colFirst="0" w:colLast="0"/>
-      <w:bookmarkEnd w:id="31"/>
+      <w:bookmarkStart w:id="41" w:name="_heading=h.l2o64q4w122v" w:colFirst="0" w:colLast="0"/>
+      <w:bookmarkEnd w:id="41"/>
       <w:r>
         <w:rPr>
           <w:rFonts w:ascii="Arial" w:eastAsia="Arial" w:hAnsi="Arial" w:cs="Arial"/>
@@ -9490,15 +9612,7 @@
           <w:sz w:val="24"/>
           <w:szCs w:val="24"/>
         </w:rPr>
-        <w:t xml:space="preserve">Resultados: Se implementa un módulo de mesa de ayuda donde los agricultores pueden realizar consultas y/o formular inquietudes (por medio del rol “Agricultor”) para que posteriormente las profesionales en </w:t>
-      </w:r>
-      <w:r>
-        <w:rPr>
-          <w:sz w:val="24"/>
-          <w:szCs w:val="24"/>
-        </w:rPr>
-        <w:lastRenderedPageBreak/>
-        <w:t xml:space="preserve">agricultura y áreas afines, por medio de la misma mesa de </w:t>
+        <w:t xml:space="preserve">Resultados: Se implementa un módulo de mesa de ayuda donde los agricultores pueden realizar consultas y/o formular inquietudes (por medio del rol “Agricultor”) para que posteriormente las profesionales en agricultura y áreas afines, por medio de la misma mesa de </w:t>
       </w:r>
       <w:r>
         <w:rPr>
@@ -9532,6 +9646,7 @@
           <w:sz w:val="24"/>
           <w:szCs w:val="24"/>
         </w:rPr>
+        <w:lastRenderedPageBreak/>
         <w:t>Tener mayor productividad y un acceso más fácil a otros productos y servicios.</w:t>
       </w:r>
     </w:p>
@@ -9664,15 +9779,7 @@
           <w:sz w:val="24"/>
           <w:szCs w:val="24"/>
         </w:rPr>
-        <w:t xml:space="preserve"> realiza un </w:t>
-      </w:r>
-      <w:r>
-        <w:rPr>
-          <w:sz w:val="24"/>
-          <w:szCs w:val="24"/>
-        </w:rPr>
-        <w:lastRenderedPageBreak/>
-        <w:t>informe de reporte de gastos y cuentas por pagar del proyecto para que sean tenidas en cuenta en el informe final del proyecto</w:t>
+        <w:t xml:space="preserve"> realiza un informe de reporte de gastos y cuentas por pagar del proyecto para que sean tenidas en cuenta en el informe final del proyecto</w:t>
       </w:r>
     </w:p>
     <w:p>
@@ -9690,16 +9797,6 @@
         <w:spacing w:after="0" w:line="480" w:lineRule="auto"/>
         <w:ind w:left="1440"/>
         <w:rPr>
-          <w:sz w:val="24"/>
-          <w:szCs w:val="24"/>
-        </w:rPr>
-      </w:pPr>
-    </w:p>
-    <w:p>
-      <w:pPr>
-        <w:spacing w:after="0" w:line="480" w:lineRule="auto"/>
-        <w:ind w:left="1440"/>
-        <w:rPr>
           <w:b/>
           <w:sz w:val="24"/>
           <w:szCs w:val="24"/>
@@ -9711,6 +9808,7 @@
           <w:sz w:val="24"/>
           <w:szCs w:val="24"/>
         </w:rPr>
+        <w:lastRenderedPageBreak/>
         <w:t>Lecciones aprendidas</w:t>
       </w:r>
     </w:p>
@@ -9845,7 +9943,6 @@
           <w:sz w:val="24"/>
           <w:szCs w:val="24"/>
         </w:rPr>
-        <w:lastRenderedPageBreak/>
         <w:t>Mejora en las relaciones entre los agricultores y sus proveedores de suministros</w:t>
       </w:r>
     </w:p>
@@ -9878,22 +9975,13 @@
           <w:szCs w:val="36"/>
         </w:rPr>
       </w:pPr>
-    </w:p>
-    <w:p>
-      <w:pPr>
-        <w:spacing w:after="160" w:line="259" w:lineRule="auto"/>
+      <w:r>
         <w:rPr>
           <w:b/>
           <w:sz w:val="36"/>
           <w:szCs w:val="36"/>
         </w:rPr>
-      </w:pPr>
-      <w:r>
-        <w:rPr>
-          <w:b/>
-          <w:sz w:val="36"/>
-          <w:szCs w:val="36"/>
-        </w:rPr>
+        <w:lastRenderedPageBreak/>
         <w:t>Roles y funciones en el Proyecto.</w:t>
       </w:r>
     </w:p>
@@ -12408,15 +12496,11 @@
           <w:sz w:val="24"/>
           <w:szCs w:val="24"/>
         </w:rPr>
-        <w:t xml:space="preserve"> </w:t>
-      </w:r>
-    </w:p>
-    <w:p>
-      <w:pPr>
-        <w:numPr>
-          <w:ilvl w:val="0"/>
-          <w:numId w:val="16"/>
-        </w:numPr>
+        <w:t>.</w:t>
+      </w:r>
+    </w:p>
+    <w:p>
+      <w:pPr>
         <w:spacing w:after="0" w:line="480" w:lineRule="auto"/>
         <w:rPr>
           <w:sz w:val="24"/>
@@ -12437,7 +12521,6 @@
           <w:sz w:val="24"/>
           <w:szCs w:val="24"/>
         </w:rPr>
-        <w:lastRenderedPageBreak/>
         <w:t>QA Proyectos:</w:t>
       </w:r>
     </w:p>
@@ -12518,6 +12601,7 @@
           <w:sz w:val="24"/>
           <w:szCs w:val="24"/>
         </w:rPr>
+        <w:lastRenderedPageBreak/>
         <w:t>Automatizar pruebas, monitorearlas y mantenerlas</w:t>
       </w:r>
     </w:p>
@@ -12654,14 +12738,7 @@
           <w:sz w:val="24"/>
           <w:szCs w:val="24"/>
         </w:rPr>
-        <w:t>Hay que asegurar</w:t>
-      </w:r>
-      <w:r>
-        <w:rPr>
-          <w:sz w:val="24"/>
-          <w:szCs w:val="24"/>
-        </w:rPr>
-        <w:t xml:space="preserve"> que el código generado está libre de errores por medio de la ejecución de pruebas unitarias del código construido</w:t>
+        <w:t>Hay que asegurar que el código generado está libre de errores por medio de la ejecución de pruebas unitarias del código construido</w:t>
       </w:r>
     </w:p>
     <w:p>
@@ -12753,7 +12830,7 @@
                     <pic:cNvPicPr preferRelativeResize="0"/>
                   </pic:nvPicPr>
                   <pic:blipFill>
-                    <a:blip r:embed="rId34"/>
+                    <a:blip r:embed="rId38"/>
                     <a:srcRect/>
                     <a:stretch>
                       <a:fillRect/>
@@ -16407,10 +16484,7 @@
     </w:p>
     <w:p>
       <w:r>
-        <w:t>Finalmente,</w:t>
-      </w:r>
-      <w:r>
-        <w:t xml:space="preserve"> la gestión del tiempo nos va </w:t>
+        <w:t xml:space="preserve">Finalmente, la gestión del tiempo nos va </w:t>
       </w:r>
       <w:r>
         <w:t>a</w:t>
@@ -16453,7 +16527,7 @@
                     <pic:cNvPicPr preferRelativeResize="0"/>
                   </pic:nvPicPr>
                   <pic:blipFill>
-                    <a:blip r:embed="rId35"/>
+                    <a:blip r:embed="rId39"/>
                     <a:srcRect/>
                     <a:stretch>
                       <a:fillRect/>
@@ -16504,7 +16578,7 @@
                     <pic:cNvPicPr preferRelativeResize="0"/>
                   </pic:nvPicPr>
                   <pic:blipFill>
-                    <a:blip r:embed="rId36"/>
+                    <a:blip r:embed="rId40"/>
                     <a:srcRect/>
                     <a:stretch>
                       <a:fillRect/>
@@ -16564,7 +16638,7 @@
                     <pic:cNvPicPr preferRelativeResize="0"/>
                   </pic:nvPicPr>
                   <pic:blipFill>
-                    <a:blip r:embed="rId37"/>
+                    <a:blip r:embed="rId41"/>
                     <a:srcRect/>
                     <a:stretch>
                       <a:fillRect/>
@@ -22576,7 +22650,7 @@
                     <pic:cNvPicPr preferRelativeResize="0"/>
                   </pic:nvPicPr>
                   <pic:blipFill>
-                    <a:blip r:embed="rId38"/>
+                    <a:blip r:embed="rId42"/>
                     <a:srcRect/>
                     <a:stretch>
                       <a:fillRect/>
@@ -22669,7 +22743,7 @@
                     <pic:cNvPicPr preferRelativeResize="0"/>
                   </pic:nvPicPr>
                   <pic:blipFill>
-                    <a:blip r:embed="rId39"/>
+                    <a:blip r:embed="rId43"/>
                     <a:srcRect/>
                     <a:stretch>
                       <a:fillRect/>
@@ -22736,10 +22810,7 @@
         <w:spacing w:after="160" w:line="259" w:lineRule="auto"/>
       </w:pPr>
       <w:r>
-        <w:t>El plan de acción se entiende</w:t>
-      </w:r>
-      <w:r>
-        <w:t xml:space="preserve"> como las medidas o ajustes que se deben realizar sobre el riesgo para reducir o eliminar su afectación frente al proyecto y el objetivo misional del mismo:</w:t>
+        <w:t>El plan de acción se entiende como las medidas o ajustes que se deben realizar sobre el riesgo para reducir o eliminar su afectación frente al proyecto y el objetivo misional del mismo:</w:t>
       </w:r>
     </w:p>
     <w:p>
@@ -23029,7 +23100,7 @@
                     <pic:cNvPicPr preferRelativeResize="0"/>
                   </pic:nvPicPr>
                   <pic:blipFill>
-                    <a:blip r:embed="rId40"/>
+                    <a:blip r:embed="rId44"/>
                     <a:srcRect r="8152"/>
                     <a:stretch>
                       <a:fillRect/>
@@ -23089,7 +23160,7 @@
                     <pic:cNvPicPr preferRelativeResize="0"/>
                   </pic:nvPicPr>
                   <pic:blipFill>
-                    <a:blip r:embed="rId41"/>
+                    <a:blip r:embed="rId45"/>
                     <a:srcRect/>
                     <a:stretch>
                       <a:fillRect/>
@@ -23282,7 +23353,7 @@
                     <pic:cNvPicPr preferRelativeResize="0"/>
                   </pic:nvPicPr>
                   <pic:blipFill>
-                    <a:blip r:embed="rId42"/>
+                    <a:blip r:embed="rId46"/>
                     <a:srcRect/>
                     <a:stretch>
                       <a:fillRect/>
@@ -23333,7 +23404,7 @@
                     <pic:cNvPicPr preferRelativeResize="0"/>
                   </pic:nvPicPr>
                   <pic:blipFill>
-                    <a:blip r:embed="rId43"/>
+                    <a:blip r:embed="rId47"/>
                     <a:srcRect/>
                     <a:stretch>
                       <a:fillRect/>
@@ -23383,7 +23454,7 @@
                     <pic:cNvPicPr preferRelativeResize="0"/>
                   </pic:nvPicPr>
                   <pic:blipFill>
-                    <a:blip r:embed="rId44"/>
+                    <a:blip r:embed="rId48"/>
                     <a:srcRect/>
                     <a:stretch>
                       <a:fillRect/>
@@ -23626,7 +23697,7 @@
                     <pic:cNvPicPr preferRelativeResize="0"/>
                   </pic:nvPicPr>
                   <pic:blipFill>
-                    <a:blip r:embed="rId45"/>
+                    <a:blip r:embed="rId49"/>
                     <a:srcRect/>
                     <a:stretch>
                       <a:fillRect/>
@@ -23754,7 +23825,7 @@
                     <pic:cNvPicPr preferRelativeResize="0"/>
                   </pic:nvPicPr>
                   <pic:blipFill>
-                    <a:blip r:embed="rId46"/>
+                    <a:blip r:embed="rId50"/>
                     <a:srcRect/>
                     <a:stretch>
                       <a:fillRect/>
@@ -23804,7 +23875,7 @@
                     <pic:cNvPicPr preferRelativeResize="0"/>
                   </pic:nvPicPr>
                   <pic:blipFill>
-                    <a:blip r:embed="rId47"/>
+                    <a:blip r:embed="rId51"/>
                     <a:srcRect/>
                     <a:stretch>
                       <a:fillRect/>
@@ -23855,7 +23926,7 @@
                     <pic:cNvPicPr preferRelativeResize="0"/>
                   </pic:nvPicPr>
                   <pic:blipFill>
-                    <a:blip r:embed="rId48"/>
+                    <a:blip r:embed="rId52"/>
                     <a:srcRect/>
                     <a:stretch>
                       <a:fillRect/>
@@ -24014,7 +24085,7 @@
                     <pic:cNvPicPr preferRelativeResize="0"/>
                   </pic:nvPicPr>
                   <pic:blipFill>
-                    <a:blip r:embed="rId49"/>
+                    <a:blip r:embed="rId53"/>
                     <a:srcRect/>
                     <a:stretch>
                       <a:fillRect/>
@@ -24065,7 +24136,7 @@
                     <pic:cNvPicPr preferRelativeResize="0"/>
                   </pic:nvPicPr>
                   <pic:blipFill>
-                    <a:blip r:embed="rId50"/>
+                    <a:blip r:embed="rId54"/>
                     <a:srcRect/>
                     <a:stretch>
                       <a:fillRect/>
@@ -24116,7 +24187,7 @@
                     <pic:cNvPicPr preferRelativeResize="0"/>
                   </pic:nvPicPr>
                   <pic:blipFill>
-                    <a:blip r:embed="rId51"/>
+                    <a:blip r:embed="rId55"/>
                     <a:srcRect/>
                     <a:stretch>
                       <a:fillRect/>
@@ -24167,7 +24238,7 @@
                     <pic:cNvPicPr preferRelativeResize="0"/>
                   </pic:nvPicPr>
                   <pic:blipFill>
-                    <a:blip r:embed="rId52"/>
+                    <a:blip r:embed="rId56"/>
                     <a:srcRect/>
                     <a:stretch>
                       <a:fillRect/>
@@ -24218,7 +24289,7 @@
                     <pic:cNvPicPr preferRelativeResize="0"/>
                   </pic:nvPicPr>
                   <pic:blipFill>
-                    <a:blip r:embed="rId53"/>
+                    <a:blip r:embed="rId57"/>
                     <a:srcRect/>
                     <a:stretch>
                       <a:fillRect/>
@@ -24269,7 +24340,7 @@
                     <pic:cNvPicPr preferRelativeResize="0"/>
                   </pic:nvPicPr>
                   <pic:blipFill>
-                    <a:blip r:embed="rId54"/>
+                    <a:blip r:embed="rId58"/>
                     <a:srcRect/>
                     <a:stretch>
                       <a:fillRect/>
@@ -24320,7 +24391,7 @@
                     <pic:cNvPicPr preferRelativeResize="0"/>
                   </pic:nvPicPr>
                   <pic:blipFill>
-                    <a:blip r:embed="rId55"/>
+                    <a:blip r:embed="rId59"/>
                     <a:srcRect/>
                     <a:stretch>
                       <a:fillRect/>
@@ -24371,7 +24442,7 @@
                     <pic:cNvPicPr preferRelativeResize="0"/>
                   </pic:nvPicPr>
                   <pic:blipFill>
-                    <a:blip r:embed="rId56"/>
+                    <a:blip r:embed="rId60"/>
                     <a:srcRect/>
                     <a:stretch>
                       <a:fillRect/>
@@ -24422,7 +24493,7 @@
                     <pic:cNvPicPr preferRelativeResize="0"/>
                   </pic:nvPicPr>
                   <pic:blipFill>
-                    <a:blip r:embed="rId57"/>
+                    <a:blip r:embed="rId61"/>
                     <a:srcRect/>
                     <a:stretch>
                       <a:fillRect/>
@@ -24473,7 +24544,7 @@
                     <pic:cNvPicPr preferRelativeResize="0"/>
                   </pic:nvPicPr>
                   <pic:blipFill>
-                    <a:blip r:embed="rId58"/>
+                    <a:blip r:embed="rId62"/>
                     <a:srcRect/>
                     <a:stretch>
                       <a:fillRect/>
@@ -24646,7 +24717,7 @@
                     <pic:cNvPicPr preferRelativeResize="0"/>
                   </pic:nvPicPr>
                   <pic:blipFill>
-                    <a:blip r:embed="rId59"/>
+                    <a:blip r:embed="rId63"/>
                     <a:srcRect/>
                     <a:stretch>
                       <a:fillRect/>
@@ -24813,7 +24884,7 @@
                     <pic:cNvPicPr preferRelativeResize="0"/>
                   </pic:nvPicPr>
                   <pic:blipFill>
-                    <a:blip r:embed="rId60"/>
+                    <a:blip r:embed="rId64"/>
                     <a:srcRect/>
                     <a:stretch>
                       <a:fillRect/>
@@ -24856,8 +24927,8 @@
           <w:szCs w:val="36"/>
         </w:rPr>
       </w:pPr>
-      <w:bookmarkStart w:id="32" w:name="_heading=h.1y810tw" w:colFirst="0" w:colLast="0"/>
-      <w:bookmarkEnd w:id="32"/>
+      <w:bookmarkStart w:id="42" w:name="_heading=h.1y810tw" w:colFirst="0" w:colLast="0"/>
+      <w:bookmarkEnd w:id="42"/>
       <w:r>
         <w:rPr>
           <w:rFonts w:ascii="Arial" w:eastAsia="Arial" w:hAnsi="Arial" w:cs="Arial"/>
@@ -24918,7 +24989,7 @@
         </w:rPr>
         <w:t xml:space="preserve"> INFOAGRO. </w:t>
       </w:r>
-      <w:hyperlink r:id="rId61">
+      <w:hyperlink r:id="rId65">
         <w:r>
           <w:rPr>
             <w:color w:val="0563C1"/>
@@ -24949,7 +25020,7 @@
         </w:rPr>
         <w:t xml:space="preserve">Gómez Díaz, E. (2017). Desarrollo de un sistema de información gerencial en las áreas críticas de las PYMES del sector agropecuario del municipio de Sogamoso. (Trabajo de pregrado). Universidad Pedagógica y Tecnológica de Colombia, Sogamoso. </w:t>
       </w:r>
-      <w:hyperlink r:id="rId62">
+      <w:hyperlink r:id="rId66">
         <w:r>
           <w:rPr>
             <w:color w:val="1155CC"/>
@@ -24994,7 +25065,7 @@
         </w:rPr>
         <w:t xml:space="preserve"> (2010). Diagnóstico de comunicación para el Sistema de Información del Sector Agropecuario del Valle del Cauca (SISAV). Universidad Autónoma de Occidente. </w:t>
       </w:r>
-      <w:hyperlink r:id="rId63">
+      <w:hyperlink r:id="rId67">
         <w:r>
           <w:rPr>
             <w:color w:val="1155CC"/>
@@ -25021,7 +25092,7 @@
       <w:r>
         <w:t xml:space="preserve">Urbano E. Gómez, Jesika P. Pérez y José L. Ramírez. (2016). Sistema de Información Agrícola para la disminución de Brechas entre Oferta y Demanda - AGROCRAFT. </w:t>
       </w:r>
-      <w:hyperlink r:id="rId64">
+      <w:hyperlink r:id="rId68">
         <w:r>
           <w:rPr>
             <w:color w:val="1155CC"/>
@@ -25061,7 +25132,7 @@
         </w:rPr>
         <w:t xml:space="preserve"> </w:t>
       </w:r>
-      <w:hyperlink r:id="rId65">
+      <w:hyperlink r:id="rId69">
         <w:r>
           <w:rPr>
             <w:color w:val="1155CC"/>
@@ -25087,7 +25158,7 @@
       <w:r>
         <w:t xml:space="preserve">Deemer, P. Benefield, G. Larman, C. Vodde, B. Antoni, L. (2009). The Scrum Primer “Información básica de scrum”. </w:t>
       </w:r>
-      <w:hyperlink r:id="rId66">
+      <w:hyperlink r:id="rId70">
         <w:r>
           <w:rPr>
             <w:color w:val="1155CC"/>
@@ -25117,7 +25188,7 @@
         <w:lastRenderedPageBreak/>
         <w:t xml:space="preserve">O. A. Pérez A., «Cuatro enfoques metodológicos para el desarrollo de Software RUP – MSF – XP - SCRUM», I, vol. 6, n.º 10, pp. 64–78, feb. 2011. </w:t>
       </w:r>
-      <w:hyperlink r:id="rId67" w:anchor=":~:text=El%20presente%20art%C3%ADculo%20aborda%20el,caracter%C3%ADsticas%20propias%20de%20cada%20metodolog%C3%ADa">
+      <w:hyperlink r:id="rId71" w:anchor=":~:text=El%20presente%20art%C3%ADculo%20aborda%20el,caracter%C3%ADsticas%20propias%20de%20cada%20metodolog%C3%ADa">
         <w:r>
           <w:rPr>
             <w:color w:val="1155CC"/>
@@ -25148,7 +25219,7 @@
         </w:rPr>
         <w:t xml:space="preserve">AgroWin, C. (2018). ContaPyme y AgroWin. </w:t>
       </w:r>
-      <w:hyperlink r:id="rId68">
+      <w:hyperlink r:id="rId72">
         <w:r>
           <w:rPr>
             <w:color w:val="0563C1"/>
@@ -25174,6 +25245,216 @@
     </w:sectPr>
   </w:body>
 </w:document>
+</file>
+
+<file path=word/comments.xml><?xml version="1.0" encoding="utf-8"?>
+<w:comments xmlns:wpc="http://schemas.microsoft.com/office/word/2010/wordprocessingCanvas" xmlns:cx="http://schemas.microsoft.com/office/drawing/2014/chartex" xmlns:cx1="http://schemas.microsoft.com/office/drawing/2015/9/8/chartex" xmlns:cx2="http://schemas.microsoft.com/office/drawing/2015/10/21/chartex" xmlns:cx3="http://schemas.microsoft.com/office/drawing/2016/5/9/chartex" xmlns:cx4="http://schemas.microsoft.com/office/drawing/2016/5/10/chartex" xmlns:cx5="http://schemas.microsoft.com/office/drawing/2016/5/11/chartex" xmlns:cx6="http://schemas.microsoft.com/office/drawing/2016/5/12/chartex" xmlns:cx7="http://schemas.microsoft.com/office/drawing/2016/5/13/chartex" xmlns:cx8="http://schemas.microsoft.com/office/drawing/2016/5/14/chartex" xmlns:mc="http://schemas.openxmlformats.org/markup-compatibility/2006" xmlns:aink="http://schemas.microsoft.com/office/drawing/2016/ink" xmlns:am3d="http://schemas.microsoft.com/office/drawing/2017/model3d" xmlns:o="urn:schemas-microsoft-com:office:office" xmlns:oel="http://schemas.microsoft.com/office/2019/extlst" xmlns:r="http://schemas.openxmlformats.org/officeDocument/2006/relationships" xmlns:m="http://schemas.openxmlformats.org/officeDocument/2006/math" xmlns:v="urn:schemas-microsoft-com:vml" xmlns:wp14="http://schemas.microsoft.com/office/word/2010/wordprocessingDrawing" xmlns:wp="http://schemas.openxmlformats.org/drawingml/2006/wordprocessingDrawing" xmlns:w10="urn:schemas-microsoft-com:office:word" xmlns:w="http://schemas.openxmlformats.org/wordprocessingml/2006/main" xmlns:w14="http://schemas.microsoft.com/office/word/2010/wordml" xmlns:w15="http://schemas.microsoft.com/office/word/2012/wordml" xmlns:w16cex="http://schemas.microsoft.com/office/word/2018/wordml/cex" xmlns:w16cid="http://schemas.microsoft.com/office/word/2016/wordml/cid" xmlns:w16="http://schemas.microsoft.com/office/word/2018/wordml" xmlns:w16sdtdh="http://schemas.microsoft.com/office/word/2020/wordml/sdtdatahash" xmlns:w16se="http://schemas.microsoft.com/office/word/2015/wordml/symex" xmlns:wpg="http://schemas.microsoft.com/office/word/2010/wordprocessingGroup" xmlns:wpi="http://schemas.microsoft.com/office/word/2010/wordprocessingInk" xmlns:wne="http://schemas.microsoft.com/office/word/2006/wordml" xmlns:wps="http://schemas.microsoft.com/office/word/2010/wordprocessingShape" mc:Ignorable="w14 w15 w16se w16cid w16 w16cex w16sdtdh wp14">
+  <w:comment w:id="0" w:author="Mauricio Mejía Lobo" w:date="2023-03-03T18:58:00Z" w:initials="MML">
+    <w:p>
+      <w:pPr>
+        <w:pStyle w:val="Textocomentario"/>
+      </w:pPr>
+      <w:r>
+        <w:rPr>
+          <w:rStyle w:val="Refdecomentario"/>
+        </w:rPr>
+        <w:annotationRef/>
+      </w:r>
+      <w:r>
+        <w:t>Alivianen el título, además la portada debe cumplir normas APA</w:t>
+      </w:r>
+    </w:p>
+  </w:comment>
+  <w:comment w:id="3" w:author="Mauricio Mejía Lobo" w:date="2023-03-03T18:59:00Z" w:initials="MML">
+    <w:p>
+      <w:pPr>
+        <w:pStyle w:val="Textocomentario"/>
+      </w:pPr>
+      <w:r>
+        <w:rPr>
+          <w:rStyle w:val="Refdecomentario"/>
+        </w:rPr>
+        <w:annotationRef/>
+      </w:r>
+      <w:r>
+        <w:t>Debe ser de 256 palabras</w:t>
+      </w:r>
+    </w:p>
+  </w:comment>
+  <w:comment w:id="4" w:author="Mauricio Mejía Lobo" w:date="2023-03-03T18:59:00Z" w:initials="MML">
+    <w:p>
+      <w:pPr>
+        <w:pStyle w:val="Textocomentario"/>
+      </w:pPr>
+      <w:r>
+        <w:rPr>
+          <w:rStyle w:val="Refdecomentario"/>
+        </w:rPr>
+        <w:annotationRef/>
+      </w:r>
+      <w:r>
+        <w:t>No usen párrafos de una sola idea.</w:t>
+      </w:r>
+    </w:p>
+  </w:comment>
+  <w:comment w:id="6" w:author="Mauricio Mejía Lobo" w:date="2023-03-03T19:00:00Z" w:initials="MML">
+    <w:p>
+      <w:pPr>
+        <w:pStyle w:val="Textocomentario"/>
+      </w:pPr>
+      <w:r>
+        <w:rPr>
+          <w:rStyle w:val="Refdecomentario"/>
+        </w:rPr>
+        <w:annotationRef/>
+      </w:r>
+      <w:r>
+        <w:t>Las palabras clave son por ejemplo: Sistemas de Información, Sector agrícola..</w:t>
+      </w:r>
+    </w:p>
+  </w:comment>
+  <w:comment w:id="11" w:author="Mauricio Mejía Lobo" w:date="2023-03-03T19:01:00Z" w:initials="MML">
+    <w:p>
+      <w:pPr>
+        <w:pStyle w:val="Textocomentario"/>
+      </w:pPr>
+      <w:r>
+        <w:rPr>
+          <w:rStyle w:val="Refdecomentario"/>
+        </w:rPr>
+        <w:annotationRef/>
+      </w:r>
+      <w:r>
+        <w:t>Éste es el alcance del proyecto? Solo van a determinar la viabilidad??</w:t>
+      </w:r>
+    </w:p>
+  </w:comment>
+  <w:comment w:id="20" w:author="Mauricio Mejía Lobo" w:date="2023-03-03T19:16:00Z" w:initials="MML">
+    <w:p>
+      <w:pPr>
+        <w:pStyle w:val="Textocomentario"/>
+      </w:pPr>
+      <w:r>
+        <w:rPr>
+          <w:rStyle w:val="Refdecomentario"/>
+        </w:rPr>
+        <w:annotationRef/>
+      </w:r>
+      <w:r>
+        <w:t>La pregunta lleva directamente al objetivo, es decir, si uds pregunta si es viable la respuesta e s que sí, pero y entonces lo van a desarrollar?</w:t>
+      </w:r>
+    </w:p>
+  </w:comment>
+  <w:comment w:id="24" w:author="Mauricio Mejía Lobo" w:date="2023-03-03T19:16:00Z" w:initials="MML">
+    <w:p>
+      <w:pPr>
+        <w:pStyle w:val="Textocomentario"/>
+      </w:pPr>
+      <w:r>
+        <w:rPr>
+          <w:rStyle w:val="Refdecomentario"/>
+        </w:rPr>
+        <w:annotationRef/>
+      </w:r>
+      <w:r>
+        <w:t>Todo objetivo inicia con un verbo rector, ej: Implementar un sistema...</w:t>
+      </w:r>
+    </w:p>
+  </w:comment>
+  <w:comment w:id="26" w:author="Mauricio Mejía Lobo" w:date="2023-03-03T19:17:00Z" w:initials="MML">
+    <w:p>
+      <w:pPr>
+        <w:pStyle w:val="Textocomentario"/>
+      </w:pPr>
+      <w:r>
+        <w:rPr>
+          <w:rStyle w:val="Refdecomentario"/>
+        </w:rPr>
+        <w:annotationRef/>
+      </w:r>
+      <w:r>
+        <w:t>Los enfoque son: Cuantitativo, cualitativo y mixto, (no existe un enfoque de desarrollo.)</w:t>
+      </w:r>
+    </w:p>
+  </w:comment>
+  <w:comment w:id="27" w:author="Mauricio Mejía Lobo" w:date="2023-03-03T19:17:00Z" w:initials="MML">
+    <w:p>
+      <w:pPr>
+        <w:pStyle w:val="Textocomentario"/>
+      </w:pPr>
+      <w:r>
+        <w:rPr>
+          <w:rStyle w:val="Refdecomentario"/>
+        </w:rPr>
+        <w:annotationRef/>
+      </w:r>
+      <w:r>
+        <w:t>La pregunta es: qué metodología de desarrollo de software van a seguir?</w:t>
+      </w:r>
+    </w:p>
+  </w:comment>
+  <w:comment w:id="28" w:author="Mauricio Mejía Lobo" w:date="2023-03-03T19:18:00Z" w:initials="MML">
+    <w:p>
+      <w:pPr>
+        <w:pStyle w:val="Textocomentario"/>
+      </w:pPr>
+      <w:r>
+        <w:rPr>
+          <w:rStyle w:val="Refdecomentario"/>
+        </w:rPr>
+        <w:annotationRef/>
+      </w:r>
+      <w:r>
+        <w:t>Cuál?</w:t>
+      </w:r>
+    </w:p>
+  </w:comment>
+</w:comments>
+</file>
+
+<file path=word/commentsExtended.xml><?xml version="1.0" encoding="utf-8"?>
+<w15:commentsEx xmlns:wpc="http://schemas.microsoft.com/office/word/2010/wordprocessingCanvas" xmlns:cx="http://schemas.microsoft.com/office/drawing/2014/chartex" xmlns:cx1="http://schemas.microsoft.com/office/drawing/2015/9/8/chartex" xmlns:cx2="http://schemas.microsoft.com/office/drawing/2015/10/21/chartex" xmlns:cx3="http://schemas.microsoft.com/office/drawing/2016/5/9/chartex" xmlns:cx4="http://schemas.microsoft.com/office/drawing/2016/5/10/chartex" xmlns:cx5="http://schemas.microsoft.com/office/drawing/2016/5/11/chartex" xmlns:cx6="http://schemas.microsoft.com/office/drawing/2016/5/12/chartex" xmlns:cx7="http://schemas.microsoft.com/office/drawing/2016/5/13/chartex" xmlns:cx8="http://schemas.microsoft.com/office/drawing/2016/5/14/chartex" xmlns:mc="http://schemas.openxmlformats.org/markup-compatibility/2006" xmlns:aink="http://schemas.microsoft.com/office/drawing/2016/ink" xmlns:am3d="http://schemas.microsoft.com/office/drawing/2017/model3d" xmlns:o="urn:schemas-microsoft-com:office:office" xmlns:oel="http://schemas.microsoft.com/office/2019/extlst" xmlns:r="http://schemas.openxmlformats.org/officeDocument/2006/relationships" xmlns:m="http://schemas.openxmlformats.org/officeDocument/2006/math" xmlns:v="urn:schemas-microsoft-com:vml" xmlns:wp14="http://schemas.microsoft.com/office/word/2010/wordprocessingDrawing" xmlns:wp="http://schemas.openxmlformats.org/drawingml/2006/wordprocessingDrawing" xmlns:w10="urn:schemas-microsoft-com:office:word" xmlns:w="http://schemas.openxmlformats.org/wordprocessingml/2006/main" xmlns:w14="http://schemas.microsoft.com/office/word/2010/wordml" xmlns:w15="http://schemas.microsoft.com/office/word/2012/wordml" xmlns:w16cex="http://schemas.microsoft.com/office/word/2018/wordml/cex" xmlns:w16cid="http://schemas.microsoft.com/office/word/2016/wordml/cid" xmlns:w16="http://schemas.microsoft.com/office/word/2018/wordml" xmlns:w16sdtdh="http://schemas.microsoft.com/office/word/2020/wordml/sdtdatahash" xmlns:w16se="http://schemas.microsoft.com/office/word/2015/wordml/symex" xmlns:wpg="http://schemas.microsoft.com/office/word/2010/wordprocessingGroup" xmlns:wpi="http://schemas.microsoft.com/office/word/2010/wordprocessingInk" xmlns:wne="http://schemas.microsoft.com/office/word/2006/wordml" xmlns:wps="http://schemas.microsoft.com/office/word/2010/wordprocessingShape" mc:Ignorable="w14 w15 w16se w16cid w16 w16cex w16sdtdh wp14">
+  <w15:commentEx w15:paraId="63073789" w15:done="0"/>
+  <w15:commentEx w15:paraId="3D5A56D2" w15:done="0"/>
+  <w15:commentEx w15:paraId="5C21EB78" w15:done="0"/>
+  <w15:commentEx w15:paraId="7D1258F5" w15:done="0"/>
+  <w15:commentEx w15:paraId="0EBEBC42" w15:done="0"/>
+  <w15:commentEx w15:paraId="1A689938" w15:done="0"/>
+  <w15:commentEx w15:paraId="0F02B7E9" w15:done="0"/>
+  <w15:commentEx w15:paraId="26BFCDE0" w15:done="0"/>
+  <w15:commentEx w15:paraId="1163086A" w15:done="0"/>
+  <w15:commentEx w15:paraId="6D17F906" w15:done="0"/>
+</w15:commentsEx>
+</file>
+
+<file path=word/commentsExtensible.xml><?xml version="1.0" encoding="utf-8"?>
+<w16cex:commentsExtensible xmlns:wpc="http://schemas.microsoft.com/office/word/2010/wordprocessingCanvas" xmlns:cx="http://schemas.microsoft.com/office/drawing/2014/chartex" xmlns:cx1="http://schemas.microsoft.com/office/drawing/2015/9/8/chartex" xmlns:cx2="http://schemas.microsoft.com/office/drawing/2015/10/21/chartex" xmlns:cx3="http://schemas.microsoft.com/office/drawing/2016/5/9/chartex" xmlns:cx4="http://schemas.microsoft.com/office/drawing/2016/5/10/chartex" xmlns:cx5="http://schemas.microsoft.com/office/drawing/2016/5/11/chartex" xmlns:cx6="http://schemas.microsoft.com/office/drawing/2016/5/12/chartex" xmlns:cx7="http://schemas.microsoft.com/office/drawing/2016/5/13/chartex" xmlns:cx8="http://schemas.microsoft.com/office/drawing/2016/5/14/chartex" xmlns:mc="http://schemas.openxmlformats.org/markup-compatibility/2006" xmlns:aink="http://schemas.microsoft.com/office/drawing/2016/ink" xmlns:am3d="http://schemas.microsoft.com/office/drawing/2017/model3d" xmlns:o="urn:schemas-microsoft-com:office:office" xmlns:oel="http://schemas.microsoft.com/office/2019/extlst" xmlns:r="http://schemas.openxmlformats.org/officeDocument/2006/relationships" xmlns:m="http://schemas.openxmlformats.org/officeDocument/2006/math" xmlns:v="urn:schemas-microsoft-com:vml" xmlns:wp14="http://schemas.microsoft.com/office/word/2010/wordprocessingDrawing" xmlns:wp="http://schemas.openxmlformats.org/drawingml/2006/wordprocessingDrawing" xmlns:w10="urn:schemas-microsoft-com:office:word" xmlns:w="http://schemas.openxmlformats.org/wordprocessingml/2006/main" xmlns:w14="http://schemas.microsoft.com/office/word/2010/wordml" xmlns:w15="http://schemas.microsoft.com/office/word/2012/wordml" xmlns:w16cex="http://schemas.microsoft.com/office/word/2018/wordml/cex" xmlns:w16cid="http://schemas.microsoft.com/office/word/2016/wordml/cid" xmlns:w16="http://schemas.microsoft.com/office/word/2018/wordml" xmlns:w16sdtdh="http://schemas.microsoft.com/office/word/2020/wordml/sdtdatahash" xmlns:w16se="http://schemas.microsoft.com/office/word/2015/wordml/symex" xmlns:wpg="http://schemas.microsoft.com/office/word/2010/wordprocessingGroup" xmlns:wpi="http://schemas.microsoft.com/office/word/2010/wordprocessingInk" xmlns:wne="http://schemas.microsoft.com/office/word/2006/wordml" xmlns:wps="http://schemas.microsoft.com/office/word/2010/wordprocessingShape" mc:Ignorable="w14 w15 w16se w16cid w16 w16cex w16sdtdh wp14">
+  <w16cex:commentExtensible w16cex:durableId="27ACC1C6" w16cex:dateUtc="2023-03-03T23:58:00Z"/>
+  <w16cex:commentExtensible w16cex:durableId="27ACC206" w16cex:dateUtc="2023-03-03T23:59:00Z"/>
+  <w16cex:commentExtensible w16cex:durableId="27ACC1F4" w16cex:dateUtc="2023-03-03T23:59:00Z"/>
+  <w16cex:commentExtensible w16cex:durableId="27ACC230" w16cex:dateUtc="2023-03-04T00:00:00Z"/>
+  <w16cex:commentExtensible w16cex:durableId="27ACC2A1" w16cex:dateUtc="2023-03-04T00:01:00Z"/>
+  <w16cex:commentExtensible w16cex:durableId="27ACC5F5" w16cex:dateUtc="2023-03-04T00:16:00Z"/>
+  <w16cex:commentExtensible w16cex:durableId="27ACC614" w16cex:dateUtc="2023-03-04T00:16:00Z"/>
+  <w16cex:commentExtensible w16cex:durableId="27ACC63D" w16cex:dateUtc="2023-03-04T00:17:00Z"/>
+  <w16cex:commentExtensible w16cex:durableId="27ACC65A" w16cex:dateUtc="2023-03-04T00:17:00Z"/>
+  <w16cex:commentExtensible w16cex:durableId="27ACC66E" w16cex:dateUtc="2023-03-04T00:18:00Z"/>
+</w16cex:commentsExtensible>
+</file>
+
+<file path=word/commentsIds.xml><?xml version="1.0" encoding="utf-8"?>
+<w16cid:commentsIds xmlns:wpc="http://schemas.microsoft.com/office/word/2010/wordprocessingCanvas" xmlns:cx="http://schemas.microsoft.com/office/drawing/2014/chartex" xmlns:cx1="http://schemas.microsoft.com/office/drawing/2015/9/8/chartex" xmlns:cx2="http://schemas.microsoft.com/office/drawing/2015/10/21/chartex" xmlns:cx3="http://schemas.microsoft.com/office/drawing/2016/5/9/chartex" xmlns:cx4="http://schemas.microsoft.com/office/drawing/2016/5/10/chartex" xmlns:cx5="http://schemas.microsoft.com/office/drawing/2016/5/11/chartex" xmlns:cx6="http://schemas.microsoft.com/office/drawing/2016/5/12/chartex" xmlns:cx7="http://schemas.microsoft.com/office/drawing/2016/5/13/chartex" xmlns:cx8="http://schemas.microsoft.com/office/drawing/2016/5/14/chartex" xmlns:mc="http://schemas.openxmlformats.org/markup-compatibility/2006" xmlns:aink="http://schemas.microsoft.com/office/drawing/2016/ink" xmlns:am3d="http://schemas.microsoft.com/office/drawing/2017/model3d" xmlns:o="urn:schemas-microsoft-com:office:office" xmlns:oel="http://schemas.microsoft.com/office/2019/extlst" xmlns:r="http://schemas.openxmlformats.org/officeDocument/2006/relationships" xmlns:m="http://schemas.openxmlformats.org/officeDocument/2006/math" xmlns:v="urn:schemas-microsoft-com:vml" xmlns:wp14="http://schemas.microsoft.com/office/word/2010/wordprocessingDrawing" xmlns:wp="http://schemas.openxmlformats.org/drawingml/2006/wordprocessingDrawing" xmlns:w10="urn:schemas-microsoft-com:office:word" xmlns:w="http://schemas.openxmlformats.org/wordprocessingml/2006/main" xmlns:w14="http://schemas.microsoft.com/office/word/2010/wordml" xmlns:w15="http://schemas.microsoft.com/office/word/2012/wordml" xmlns:w16cex="http://schemas.microsoft.com/office/word/2018/wordml/cex" xmlns:w16cid="http://schemas.microsoft.com/office/word/2016/wordml/cid" xmlns:w16="http://schemas.microsoft.com/office/word/2018/wordml" xmlns:w16sdtdh="http://schemas.microsoft.com/office/word/2020/wordml/sdtdatahash" xmlns:w16se="http://schemas.microsoft.com/office/word/2015/wordml/symex" xmlns:wpg="http://schemas.microsoft.com/office/word/2010/wordprocessingGroup" xmlns:wpi="http://schemas.microsoft.com/office/word/2010/wordprocessingInk" xmlns:wne="http://schemas.microsoft.com/office/word/2006/wordml" xmlns:wps="http://schemas.microsoft.com/office/word/2010/wordprocessingShape" mc:Ignorable="w14 w15 w16se w16cid w16 w16cex w16sdtdh wp14">
+  <w16cid:commentId w16cid:paraId="63073789" w16cid:durableId="27ACC1C6"/>
+  <w16cid:commentId w16cid:paraId="3D5A56D2" w16cid:durableId="27ACC206"/>
+  <w16cid:commentId w16cid:paraId="5C21EB78" w16cid:durableId="27ACC1F4"/>
+  <w16cid:commentId w16cid:paraId="7D1258F5" w16cid:durableId="27ACC230"/>
+  <w16cid:commentId w16cid:paraId="0EBEBC42" w16cid:durableId="27ACC2A1"/>
+  <w16cid:commentId w16cid:paraId="1A689938" w16cid:durableId="27ACC5F5"/>
+  <w16cid:commentId w16cid:paraId="0F02B7E9" w16cid:durableId="27ACC614"/>
+  <w16cid:commentId w16cid:paraId="26BFCDE0" w16cid:durableId="27ACC63D"/>
+  <w16cid:commentId w16cid:paraId="1163086A" w16cid:durableId="27ACC65A"/>
+  <w16cid:commentId w16cid:paraId="6D17F906" w16cid:durableId="27ACC66E"/>
+</w16cid:commentsIds>
 </file>
 
 <file path=word/endnotes.xml><?xml version="1.0" encoding="utf-8"?>
@@ -28897,6 +29178,14 @@
     <w:abstractNumId w:val="28"/>
   </w:num>
 </w:numbering>
+</file>
+
+<file path=word/people.xml><?xml version="1.0" encoding="utf-8"?>
+<w15:people xmlns:wpc="http://schemas.microsoft.com/office/word/2010/wordprocessingCanvas" xmlns:cx="http://schemas.microsoft.com/office/drawing/2014/chartex" xmlns:cx1="http://schemas.microsoft.com/office/drawing/2015/9/8/chartex" xmlns:cx2="http://schemas.microsoft.com/office/drawing/2015/10/21/chartex" xmlns:cx3="http://schemas.microsoft.com/office/drawing/2016/5/9/chartex" xmlns:cx4="http://schemas.microsoft.com/office/drawing/2016/5/10/chartex" xmlns:cx5="http://schemas.microsoft.com/office/drawing/2016/5/11/chartex" xmlns:cx6="http://schemas.microsoft.com/office/drawing/2016/5/12/chartex" xmlns:cx7="http://schemas.microsoft.com/office/drawing/2016/5/13/chartex" xmlns:cx8="http://schemas.microsoft.com/office/drawing/2016/5/14/chartex" xmlns:mc="http://schemas.openxmlformats.org/markup-compatibility/2006" xmlns:aink="http://schemas.microsoft.com/office/drawing/2016/ink" xmlns:am3d="http://schemas.microsoft.com/office/drawing/2017/model3d" xmlns:o="urn:schemas-microsoft-com:office:office" xmlns:oel="http://schemas.microsoft.com/office/2019/extlst" xmlns:r="http://schemas.openxmlformats.org/officeDocument/2006/relationships" xmlns:m="http://schemas.openxmlformats.org/officeDocument/2006/math" xmlns:v="urn:schemas-microsoft-com:vml" xmlns:wp14="http://schemas.microsoft.com/office/word/2010/wordprocessingDrawing" xmlns:wp="http://schemas.openxmlformats.org/drawingml/2006/wordprocessingDrawing" xmlns:w10="urn:schemas-microsoft-com:office:word" xmlns:w="http://schemas.openxmlformats.org/wordprocessingml/2006/main" xmlns:w14="http://schemas.microsoft.com/office/word/2010/wordml" xmlns:w15="http://schemas.microsoft.com/office/word/2012/wordml" xmlns:w16cex="http://schemas.microsoft.com/office/word/2018/wordml/cex" xmlns:w16cid="http://schemas.microsoft.com/office/word/2016/wordml/cid" xmlns:w16="http://schemas.microsoft.com/office/word/2018/wordml" xmlns:w16sdtdh="http://schemas.microsoft.com/office/word/2020/wordml/sdtdatahash" xmlns:w16se="http://schemas.microsoft.com/office/word/2015/wordml/symex" xmlns:wpg="http://schemas.microsoft.com/office/word/2010/wordprocessingGroup" xmlns:wpi="http://schemas.microsoft.com/office/word/2010/wordprocessingInk" xmlns:wne="http://schemas.microsoft.com/office/word/2006/wordml" xmlns:wps="http://schemas.microsoft.com/office/word/2010/wordprocessingShape" mc:Ignorable="w14 w15 w16se w16cid w16 w16cex w16sdtdh wp14">
+  <w15:person w15:author="Mauricio Mejía Lobo">
+    <w15:presenceInfo w15:providerId="Windows Live" w15:userId="9efcd6ccae968432"/>
+  </w15:person>
+</w15:people>
 </file>
 
 <file path=word/styles.xml><?xml version="1.0" encoding="utf-8"?>
@@ -30072,7 +30361,6 @@
     <w:basedOn w:val="Normal"/>
     <w:link w:val="TextocomentarioCar"/>
     <w:uiPriority w:val="99"/>
-    <w:semiHidden/>
     <w:unhideWhenUsed/>
     <w:pPr>
       <w:spacing w:line="240" w:lineRule="auto"/>
@@ -30087,7 +30375,6 @@
     <w:basedOn w:val="Fuentedeprrafopredeter"/>
     <w:link w:val="Textocomentario"/>
     <w:uiPriority w:val="99"/>
-    <w:semiHidden/>
     <w:rPr>
       <w:sz w:val="20"/>
       <w:szCs w:val="20"/>

</xml_diff>